<commit_message>
added new econ dqs
</commit_message>
<xml_diff>
--- a/2017 - 2018/Fall 2017/ECON/DQ's pt 2.docx
+++ b/2017 - 2018/Fall 2017/ECON/DQ's pt 2.docx
@@ -442,7 +442,6 @@
           <w:b/>
         </w:rPr>
       </w:pPr>
-      <w:bookmarkStart w:id="1" w:name="_GoBack"/>
       <w:r>
         <w:rPr>
           <w:b/>
@@ -464,7 +463,6 @@
         <w:t xml:space="preserve"> 203-204</w:t>
       </w:r>
     </w:p>
-    <w:bookmarkEnd w:id="1"/>
     <w:p>
       <w:r>
         <w:t xml:space="preserve"> </w:t>
@@ -1198,7 +1196,7 @@
           <w:rFonts w:ascii="Times New Roman" w:eastAsia="Times New Roman" w:hAnsi="Times New Roman" w:cs="Times New Roman"/>
           <w:b/>
         </w:rPr>
-        <w:t xml:space="preserve">In this formula it takes a capitalist’s approach to making money. A capitalist </w:t>
+        <w:t xml:space="preserve">In this formula it takes a capitalist’s approach to making money. </w:t>
       </w:r>
       <w:proofErr w:type="gramStart"/>
       <w:r>
@@ -1206,7 +1204,7 @@
           <w:rFonts w:ascii="Times New Roman" w:eastAsia="Times New Roman" w:hAnsi="Times New Roman" w:cs="Times New Roman"/>
           <w:b/>
         </w:rPr>
-        <w:t>acts</w:t>
+        <w:t>A capitalist acts</w:t>
       </w:r>
       <w:proofErr w:type="gramEnd"/>
       <w:r>
@@ -1402,22 +1400,13 @@
         </w:rPr>
         <w:t>workers.(</w:t>
       </w:r>
-      <w:proofErr w:type="spellStart"/>
       <w:proofErr w:type="gramEnd"/>
       <w:r>
         <w:rPr>
           <w:rFonts w:ascii="Times New Roman" w:eastAsia="Times New Roman" w:hAnsi="Times New Roman" w:cs="Times New Roman"/>
           <w:b/>
         </w:rPr>
-        <w:t>idk</w:t>
-      </w:r>
-      <w:proofErr w:type="spellEnd"/>
-      <w:r>
-        <w:rPr>
-          <w:rFonts w:ascii="Times New Roman" w:eastAsia="Times New Roman" w:hAnsi="Times New Roman" w:cs="Times New Roman"/>
-          <w:b/>
-        </w:rPr>
-        <w:t xml:space="preserve"> not sure)</w:t>
+        <w:t>idk not sure)</w:t>
       </w:r>
     </w:p>
     <w:p>
@@ -1816,6 +1805,347 @@
     <w:p>
       <w:r>
         <w:t>Use the excerpt from The Modern Theory of Colonization to briefly do all of the following:</w:t>
+      </w:r>
+    </w:p>
+    <w:p>
+      <w:r>
+        <w:br w:type="page"/>
+      </w:r>
+    </w:p>
+    <w:p>
+      <w:pPr>
+        <w:jc w:val="center"/>
+        <w:rPr>
+          <w:b/>
+          <w:sz w:val="28"/>
+        </w:rPr>
+      </w:pPr>
+      <w:r>
+        <w:rPr>
+          <w:b/>
+          <w:sz w:val="28"/>
+        </w:rPr>
+        <w:t xml:space="preserve">Discussion Questions: Triumph of Utilitarianism (Jevons &amp; bit of </w:t>
+      </w:r>
+      <w:proofErr w:type="spellStart"/>
+      <w:r>
+        <w:rPr>
+          <w:b/>
+          <w:sz w:val="28"/>
+        </w:rPr>
+        <w:t>Walras</w:t>
+      </w:r>
+      <w:proofErr w:type="spellEnd"/>
+      <w:r>
+        <w:rPr>
+          <w:b/>
+          <w:sz w:val="28"/>
+        </w:rPr>
+        <w:t>)</w:t>
+      </w:r>
+    </w:p>
+    <w:p>
+      <w:pPr>
+        <w:jc w:val="center"/>
+        <w:rPr>
+          <w:b/>
+          <w:sz w:val="28"/>
+        </w:rPr>
+      </w:pPr>
+    </w:p>
+    <w:p>
+      <w:r>
+        <w:t xml:space="preserve">1-new) What changes during the period from the mid-1840s to led Hunt to </w:t>
+      </w:r>
+      <w:proofErr w:type="gramStart"/>
+      <w:r>
+        <w:t>say</w:t>
+      </w:r>
+      <w:proofErr w:type="gramEnd"/>
+      <w:r>
+        <w:t xml:space="preserve"> “Within this historical context, it might seem that economists would aban1on Adam Smith’s “invisible hand” conception of a capitalist economy?” Explain why.</w:t>
+      </w:r>
+    </w:p>
+    <w:p/>
+    <w:p>
+      <w:r>
+        <w:t xml:space="preserve"> 2-new) Hunt repeatedly argues that the contributions of Jevons, (</w:t>
+      </w:r>
+      <w:proofErr w:type="spellStart"/>
+      <w:r>
+        <w:t>Menger</w:t>
+      </w:r>
+      <w:proofErr w:type="spellEnd"/>
+      <w:r>
+        <w:t xml:space="preserve">) and </w:t>
+      </w:r>
+      <w:proofErr w:type="spellStart"/>
+      <w:r>
+        <w:t>Walras</w:t>
+      </w:r>
+      <w:proofErr w:type="spellEnd"/>
+      <w:r>
+        <w:t xml:space="preserve"> are not particularly revolutionary. Explain his argument. If these authors are so unimportant, why does Hunt devote an entire chapter to them? Explain. </w:t>
+      </w:r>
+    </w:p>
+    <w:p/>
+    <w:p>
+      <w:r>
+        <w:t xml:space="preserve"> 3-new) Explain the difference between general equilibrium and partial equilibrium analysis. </w:t>
+      </w:r>
+    </w:p>
+    <w:p/>
+    <w:p>
+      <w:r>
+        <w:t xml:space="preserve">1) Jevons wrote to this brother that he had finally discovered (to paraphrase) the scientific form that economics must ultimately take. What did he consider to be essential to this “scientific form” and what was his new contribution? Explain. Jevons also wrote that he could hardly stand reading previous economists because they had such wrongheaded ideas. Which authors did he seem to have particularly in mind and what did he find so wrongheaded about their ideas? </w:t>
+      </w:r>
+    </w:p>
+    <w:p/>
+    <w:p>
+      <w:r>
+        <w:t xml:space="preserve">2) Jevons “proved” that, in equilibrium, “particular ratios” would hold for every consumer in the economy. Describe these ratios and use plain language to thoroughly explain why that will be the case. In particular, be sure to explain how diminishing marginal utility is essential to this argument. Please explain all of this in a way that would be perfectly clear to someone who has never taken an economics course. </w:t>
+      </w:r>
+    </w:p>
+    <w:p/>
+    <w:p>
+      <w:r>
+        <w:t xml:space="preserve">3) Economics, especially since the contributions of Jevons (and </w:t>
+      </w:r>
+      <w:proofErr w:type="spellStart"/>
+      <w:r>
+        <w:t>Walras</w:t>
+      </w:r>
+      <w:proofErr w:type="spellEnd"/>
+      <w:r>
+        <w:t>), claims it is scientific and these “particular ratios” are central to the promise of an “invisible hand.” How do we “know” these ratios will be achieved by every individual? How would you prove they are achieved? How would you prove they are not achieved? Explain. What does this seem to imply for the “scientific” nature of neoclassical theory? Explain.</w:t>
+      </w:r>
+    </w:p>
+    <w:p/>
+    <w:p>
+      <w:r>
+        <w:t>4) Briefly explain what has come to be called the water-diamond paradox. Then, carefully explain exactly how the contributions of Jevons can be used to resolve the water-diamond paradox. If you’re able, use demand curves for water and diamonds to illustrate the distinction he made between total utility and marginal utility as a part of his breakthrough.</w:t>
+      </w:r>
+    </w:p>
+    <w:p/>
+    <w:p>
+      <w:r>
+        <w:t>5) The writings of Jevons have generally been treated as a “revolution” in economics separating classical theory from neoclassical theory. Describe some of the significant ways in which neoclassical theory is quite similar to classical theory. Describe some of the significant ways in which they are different (or in which neoclassical theory represents significant advances in economic thinking).</w:t>
+      </w:r>
+    </w:p>
+    <w:p/>
+    <w:p>
+      <w:r>
+        <w:t xml:space="preserve">6) </w:t>
+      </w:r>
+      <w:proofErr w:type="spellStart"/>
+      <w:r>
+        <w:t>Walras</w:t>
+      </w:r>
+      <w:proofErr w:type="spellEnd"/>
+      <w:r>
+        <w:t xml:space="preserve"> made a pretty notable claim about competing uses of a hypothetical drug. Briefly describe this claim and then use this example to very carefully describe exactly what is means when economists assert that perfectly competitive markets are “efficient” or guided by an invisible hand to maximize society’s utility. </w:t>
+      </w:r>
+    </w:p>
+    <w:p/>
+    <w:p>
+      <w:r>
+        <w:br w:type="page"/>
+      </w:r>
+    </w:p>
+    <w:p/>
+    <w:p/>
+    <w:p>
+      <w:pPr>
+        <w:jc w:val="center"/>
+        <w:rPr>
+          <w:b/>
+          <w:sz w:val="28"/>
+        </w:rPr>
+      </w:pPr>
+      <w:r>
+        <w:rPr>
+          <w:b/>
+          <w:sz w:val="28"/>
+        </w:rPr>
+        <w:t>Discussion Questions: Marshall and Clark</w:t>
+      </w:r>
+    </w:p>
+    <w:p>
+      <w:bookmarkStart w:id="1" w:name="_GoBack"/>
+      <w:bookmarkEnd w:id="1"/>
+    </w:p>
+    <w:p>
+      <w:r>
+        <w:t>1) Explain the difference between general equilibrium analysis and partial equilibrium analysis.</w:t>
+      </w:r>
+    </w:p>
+    <w:p/>
+    <w:p>
+      <w:r>
+        <w:t>2) Hunt describes a “circular flow” model of capitalist economies on p 286. Depict this circular flow in a visual model (or sketch) that identifies 1) each economic decision maker, 2) each market and 3) each “type” of flow. What is your best guess about what point Hunt is trying to make with this description and why he thinks it’s useful to make it?</w:t>
+      </w:r>
+    </w:p>
+    <w:p/>
+    <w:p>
+      <w:r>
+        <w:t>3a) Hunt argues that Marshall’s introduction of “substitutability” represented a significant break with most Classical theorists and fostered similarities between the neoclassical analysis of households and firms. Explain Hunt’s arguments in ways that someone who has never taken any economics could easily understand.</w:t>
+      </w:r>
+    </w:p>
+    <w:p/>
+    <w:p>
+      <w:r>
+        <w:t>3b) Hunt argues that “modern” neoclassical theory assumes significant similarities between decision makers in households and in firms. Briefly describe these similarities and discuss how reasonable they seem to you.</w:t>
+      </w:r>
+    </w:p>
+    <w:p/>
+    <w:p>
+      <w:r>
+        <w:t xml:space="preserve">3c) Hunt argues that another analytical similarity between household consumption and firm production is that they both confront diminishing “outcomes” to various activities. Briefly comment on how useful this similarity seems to </w:t>
+      </w:r>
+      <w:proofErr w:type="gramStart"/>
+      <w:r>
+        <w:t>describing</w:t>
+      </w:r>
+      <w:proofErr w:type="gramEnd"/>
+      <w:r>
+        <w:t xml:space="preserve"> your behaviors and those of your future employers. </w:t>
+      </w:r>
+    </w:p>
+    <w:p/>
+    <w:p>
+      <w:r>
+        <w:t xml:space="preserve">3) Clearly articulate all the ways that theories of the firm (production) are nearly identical to theories of the household (consumption). It might be useful to start with all the ways that factors of production are analogous to consumption goods in the neoclassical framework, but there are other similarities as well. </w:t>
+      </w:r>
+    </w:p>
+    <w:p/>
+    <w:p>
+      <w:r>
+        <w:t xml:space="preserve">Some background: Early in the semester we used some simple supply and demand analysis to demonstrate Smith’s assertion that (in an “early and rude” economy in which people made their own tools) market prices (of deer and beaver) would automatically tend toward “natural” prices – or the amount of labor embodied in commodities. We did not assert that demand curves reflected rational, utility-maximizing calculations in any way, even though they represented the quantities people were willing and able to buy at various prices. </w:t>
+      </w:r>
+    </w:p>
+    <w:p/>
+    <w:p>
+      <w:r>
+        <w:t xml:space="preserve">4) Identify the (two) key assumptions that Marshall made to argue that demand curves reflect the rational, maximizing utility calculations of buyers. Explain the logic of his argument as clearly as you’re able. </w:t>
+      </w:r>
+    </w:p>
+    <w:p/>
+    <w:p>
+      <w:r>
+        <w:t>5) Characterize the general arguments Marshall was making when he saw fit to include the names of Karl Marx and Baron Rothschild in the same sentence. What do you make of his argument?</w:t>
+      </w:r>
+    </w:p>
+    <w:p/>
+    <w:p>
+      <w:r>
+        <w:t xml:space="preserve">6) Hunt argues that, while Marshall was a proponent of the UTV, he has more in common with Bentham, Thompson, (and Mill) than he does with Say, Senior, and </w:t>
+      </w:r>
+      <w:proofErr w:type="spellStart"/>
+      <w:r>
+        <w:t>Bastitat</w:t>
+      </w:r>
+      <w:proofErr w:type="spellEnd"/>
+      <w:r>
+        <w:t>. What does he mean by that? Explain.</w:t>
+      </w:r>
+    </w:p>
+    <w:p/>
+    <w:p>
+      <w:r>
+        <w:t>7) Which of the economists we’ve studied made the argument that there are fundamental differences between incomes earned as wages and as profits? Briefly explain. Which economists have argued that incomes earned as wages and as profits are very similar if not nearly identical? Briefly explain. What did Marshall argue was the source of profit? How does this compare to the arguments made by Say and Senior?</w:t>
+      </w:r>
+    </w:p>
+    <w:p/>
+    <w:p>
+      <w:r>
+        <w:t>8) Marshall’s analysis of the firm was divided between three time periods.  Name them and briefly explain the differences between them.</w:t>
+      </w:r>
+    </w:p>
+    <w:p/>
+    <w:p>
+      <w:r>
+        <w:t>9) Define the marginal cost of a firm.  Why did Marshall expect that a firm’s short term marginal cost curve would be upward sloping (for sufficiently high levels of production) in the short term?</w:t>
+      </w:r>
+    </w:p>
+    <w:p/>
+    <w:p>
+      <w:r>
+        <w:t>10) Marshall argued that a firm’s marginal cost curve is the firm’s supply curve.  Explain this argument in language that a non-economist could easily understand.</w:t>
+      </w:r>
+    </w:p>
+    <w:p/>
+    <w:p/>
+    <w:p>
+      <w:r>
+        <w:t>11) Marshall is famous for introducing the “two blades of the scissors” – supply and demand curves -- that determine price in the neoclassical economic framework. 1. Use plain language to explain exactly what individual (and market) demand curves for consumer goods represent 2. Use plain language to explain exactly what individual (and market) supply curves for consumer goods represent. More importantly, explain all the assumptions that are important to his analysis of supply and demand.</w:t>
+      </w:r>
+    </w:p>
+    <w:p/>
+    <w:p>
+      <w:r>
+        <w:t xml:space="preserve">12) Clark is famous for introducing the “two blades of the scissors” in markets for inputs or the factors of production (labor, capital and natural resources). Address all the same topics that I asked you to explain for output markets in DQ## above.  </w:t>
+      </w:r>
+    </w:p>
+    <w:p/>
+    <w:p>
+      <w:r>
+        <w:t>13) Marshall argued that in the short run firms might earn quasi-rents, but in the long run, all quasi-rents disappeared.  Explain what a quasi-rent is and why it disappeared in the “long period” (or long run).</w:t>
+      </w:r>
+    </w:p>
+    <w:p/>
+    <w:p>
+      <w:r>
+        <w:t xml:space="preserve">14) Explain what is meant by constant, decreasing, and increasing returns to scale.  What did Marshall expect to be true about returns to scale in the manufacturing sector?  What challenge does this pose to the “invisible hand argument”?  How does Marshall resolve this challenge?  What do you think of Marshall’s resolution? </w:t>
+      </w:r>
+    </w:p>
+    <w:p/>
+    <w:p>
+      <w:r>
+        <w:t>15) How is it possible to achieve “economies of scale” when diminishing returns to productive inputs seems to be an unavoidable law of nature at some point? Explain.</w:t>
+      </w:r>
+    </w:p>
+    <w:p/>
+    <w:p>
+      <w:r>
+        <w:t>16) Marshall was an optimist who believed that economic chivalry would ultimately replace many of the “sordid and gross” pleasures that seemed too dominant in capitalist economy he was observing. Briefly explain why this statement is completely inconsistent with his utilitarian framework. Also explain how this same utilitarian framework is indispensable to the argument that markets give us “efficient” or “optimal” outcomes.</w:t>
+      </w:r>
+    </w:p>
+    <w:p/>
+    <w:p>
+      <w:r>
+        <w:t xml:space="preserve">17) Marshall’s analysis of the long-period equilibrium led him to conclude that competition: </w:t>
+      </w:r>
+      <w:proofErr w:type="spellStart"/>
+      <w:r>
+        <w:t>i</w:t>
+      </w:r>
+      <w:proofErr w:type="spellEnd"/>
+      <w:r>
+        <w:t>) equalized the rate of profit for all firms, ii) minimized the cost of production, and iii) resulted in all goods being sold at a price that yielded “no surplus for any class to expropriate from any other class.”  Explain his argument.  What does this have to do with the “invisible hand argument”?</w:t>
+      </w:r>
+    </w:p>
+    <w:p/>
+    <w:p>
+      <w:r>
+        <w:t xml:space="preserve">18) Rather thoroughly develop and explain each component of Clark’s arguments about the distribution of income in capitalism (e.g., marginal physical product, price of the product, value of the marginal product). Identify every component that is linked to utility calculations of individuals. Finally, explain the argument that income distributions in capitalism are fair and appropriate. </w:t>
+      </w:r>
+    </w:p>
+    <w:p/>
+    <w:p>
+      <w:r>
+        <w:t xml:space="preserve">19) Clark argued that unobstructed capitalism “assigns to everyone what he (sic) has specifically created.” Given this argument, what are the factors we would explore if we hoped to understand the fundamental causes of increasing inequality? Explain. Given his analysis, what effects would Clark predict from increasing the minimum wage? Explain. Finally, what types of policies might be appropriate for narrowing inequality in the distribution of income if one were inclined to intervene in markets? Explain. </w:t>
+      </w:r>
+    </w:p>
+    <w:p/>
+    <w:p>
+      <w:r>
+        <w:t xml:space="preserve">20) Explain the ways that “making college more affordable” is consistent with Clark’s theory of income distribution. Explain. What kind of outcomes would Clark probably expect to see in labor market for HS grads and the labor market college grads if we succeed in making college more affordable and graduating a significantly larger percentage of our population from college? Explain. Finally, what outcomes would you personally expect? Explain your reasoning. </w:t>
+      </w:r>
+    </w:p>
+    <w:p/>
+    <w:p>
+      <w:r>
+        <w:t>21) Nearly all neoclassical analysis assumes preferences (or utility functions) to be given and fixed. What argument does Hunt make about the importance of this assumption for the ethical theory underlying neoclassical economics? Explain.</w:t>
       </w:r>
     </w:p>
     <w:p/>
@@ -2180,7 +2510,7 @@
     </w:rPrDefault>
     <w:pPrDefault/>
   </w:docDefaults>
-  <w:latentStyles w:defLockedState="0" w:defUIPriority="99" w:defSemiHidden="0" w:defUnhideWhenUsed="0" w:defQFormat="0" w:count="380">
+  <w:latentStyles w:defLockedState="0" w:defUIPriority="99" w:defSemiHidden="0" w:defUnhideWhenUsed="0" w:defQFormat="0" w:count="382">
     <w:lsdException w:name="Normal" w:uiPriority="0" w:qFormat="1"/>
     <w:lsdException w:name="heading 1" w:uiPriority="9" w:qFormat="1"/>
     <w:lsdException w:name="heading 2" w:semiHidden="1" w:uiPriority="9" w:unhideWhenUsed="1" w:qFormat="1"/>
@@ -2286,7 +2616,6 @@
     <w:lsdException w:name="HTML Sample" w:semiHidden="1" w:unhideWhenUsed="1"/>
     <w:lsdException w:name="HTML Typewriter" w:semiHidden="1" w:unhideWhenUsed="1"/>
     <w:lsdException w:name="HTML Variable" w:semiHidden="1" w:unhideWhenUsed="1"/>
-    <w:lsdException w:name="Normal Table" w:semiHidden="1" w:unhideWhenUsed="1"/>
     <w:lsdException w:name="annotation subject" w:semiHidden="1" w:unhideWhenUsed="1"/>
     <w:lsdException w:name="No List" w:semiHidden="1" w:unhideWhenUsed="1"/>
     <w:lsdException w:name="Outline List 1" w:semiHidden="1" w:unhideWhenUsed="1"/>
@@ -2332,11 +2661,9 @@
     <w:lsdException w:name="Table Subtle 1" w:semiHidden="1" w:unhideWhenUsed="1"/>
     <w:lsdException w:name="Table Subtle 2" w:semiHidden="1" w:unhideWhenUsed="1"/>
     <w:lsdException w:name="Table Web 1" w:semiHidden="1" w:unhideWhenUsed="1"/>
-    <w:lsdException w:name="Table Web 2" w:semiHidden="1" w:unhideWhenUsed="1"/>
     <w:lsdException w:name="Table Web 3" w:semiHidden="1" w:unhideWhenUsed="1"/>
     <w:lsdException w:name="Balloon Text" w:semiHidden="1" w:unhideWhenUsed="1"/>
     <w:lsdException w:name="Table Grid" w:uiPriority="39"/>
-    <w:lsdException w:name="Table Theme" w:semiHidden="1" w:unhideWhenUsed="1"/>
     <w:lsdException w:name="Note Level 1" w:semiHidden="1" w:unhideWhenUsed="1"/>
     <w:lsdException w:name="Note Level 2" w:semiHidden="1" w:unhideWhenUsed="1"/>
     <w:lsdException w:name="Note Level 3" w:semiHidden="1" w:unhideWhenUsed="1"/>
@@ -2561,6 +2888,8 @@
     <w:lsdException w:name="List Table 5 Dark Accent 6" w:uiPriority="50"/>
     <w:lsdException w:name="List Table 6 Colorful Accent 6" w:uiPriority="51"/>
     <w:lsdException w:name="List Table 7 Colorful Accent 6" w:uiPriority="52"/>
+    <w:lsdException w:name="Mention" w:semiHidden="1" w:unhideWhenUsed="1"/>
+    <w:lsdException w:name="Smart Hyperlink" w:semiHidden="1" w:unhideWhenUsed="1"/>
   </w:latentStyles>
   <w:style w:type="paragraph" w:default="1" w:styleId="Normal">
     <w:name w:val="Normal"/>

</xml_diff>